<commit_message>
Ajout UML dans le PP
</commit_message>
<xml_diff>
--- a/LIVRABLE-2/Description du mcd.docx
+++ b/LIVRABLE-2/Description du mcd.docx
@@ -42,7 +42,11 @@
           <w:tcPr>
             <w:tcW w:w="4698" w:type="dxa"/>
           </w:tcPr>
-          <w:p/>
+          <w:p>
+            <w:r>
+              <w:t>Numéro d’identifiant unique du plan</w:t>
+            </w:r>
+          </w:p>
         </w:tc>
       </w:tr>
       <w:tr>
@@ -62,7 +66,11 @@
           <w:tcPr>
             <w:tcW w:w="4698" w:type="dxa"/>
           </w:tcPr>
-          <w:p/>
+          <w:p>
+            <w:r>
+              <w:t>Date de création du plan</w:t>
+            </w:r>
+          </w:p>
         </w:tc>
       </w:tr>
       <w:tr>
@@ -82,7 +90,11 @@
           <w:tcPr>
             <w:tcW w:w="4698" w:type="dxa"/>
           </w:tcPr>
-          <w:p/>
+          <w:p>
+            <w:r>
+              <w:t>Date de dernière modification du plan</w:t>
+            </w:r>
+          </w:p>
         </w:tc>
       </w:tr>
       <w:tr>
@@ -102,7 +114,11 @@
           <w:tcPr>
             <w:tcW w:w="4698" w:type="dxa"/>
           </w:tcPr>
-          <w:p/>
+          <w:p>
+            <w:r>
+              <w:t>Largeur du plan</w:t>
+            </w:r>
+          </w:p>
         </w:tc>
       </w:tr>
       <w:tr>
@@ -122,7 +138,11 @@
           <w:tcPr>
             <w:tcW w:w="4698" w:type="dxa"/>
           </w:tcPr>
-          <w:p/>
+          <w:p>
+            <w:r>
+              <w:t>Longueur du plan</w:t>
+            </w:r>
+          </w:p>
         </w:tc>
       </w:tr>
       <w:tr>
@@ -142,7 +162,11 @@
           <w:tcPr>
             <w:tcW w:w="4698" w:type="dxa"/>
           </w:tcPr>
-          <w:p/>
+          <w:p>
+            <w:r>
+              <w:t>Prix total du plan hors taxe</w:t>
+            </w:r>
+          </w:p>
         </w:tc>
       </w:tr>
       <w:tr>
@@ -162,7 +186,11 @@
           <w:tcPr>
             <w:tcW w:w="4698" w:type="dxa"/>
           </w:tcPr>
-          <w:p/>
+          <w:p>
+            <w:r>
+              <w:t>Prix total du plan toute taxe comprise</w:t>
+            </w:r>
+          </w:p>
         </w:tc>
       </w:tr>
     </w:tbl>
@@ -207,7 +235,17 @@
           <w:tcPr>
             <w:tcW w:w="4698" w:type="dxa"/>
           </w:tcPr>
-          <w:p/>
+          <w:p>
+            <w:r>
+              <w:t xml:space="preserve">Numéro d’identifiant </w:t>
+            </w:r>
+            <w:r>
+              <w:t>unique</w:t>
+            </w:r>
+            <w:r>
+              <w:t xml:space="preserve"> du client </w:t>
+            </w:r>
+          </w:p>
         </w:tc>
       </w:tr>
       <w:tr>
@@ -227,7 +265,11 @@
           <w:tcPr>
             <w:tcW w:w="4698" w:type="dxa"/>
           </w:tcPr>
-          <w:p/>
+          <w:p>
+            <w:r>
+              <w:t>Nom du client</w:t>
+            </w:r>
+          </w:p>
         </w:tc>
       </w:tr>
       <w:tr>
@@ -247,7 +289,14 @@
           <w:tcPr>
             <w:tcW w:w="4698" w:type="dxa"/>
           </w:tcPr>
-          <w:p/>
+          <w:p>
+            <w:r>
+              <w:t xml:space="preserve">Code d’identification du </w:t>
+            </w:r>
+            <w:r>
+              <w:t>client</w:t>
+            </w:r>
+          </w:p>
         </w:tc>
       </w:tr>
       <w:tr>
@@ -267,7 +316,11 @@
           <w:tcPr>
             <w:tcW w:w="4698" w:type="dxa"/>
           </w:tcPr>
-          <w:p/>
+          <w:p>
+            <w:r>
+              <w:t>Mot de passe du compte client</w:t>
+            </w:r>
+          </w:p>
         </w:tc>
       </w:tr>
       <w:tr>
@@ -287,7 +340,11 @@
           <w:tcPr>
             <w:tcW w:w="4698" w:type="dxa"/>
           </w:tcPr>
-          <w:p/>
+          <w:p>
+            <w:r>
+              <w:t>Numéro de téléphone du client</w:t>
+            </w:r>
+          </w:p>
         </w:tc>
       </w:tr>
       <w:tr>
@@ -307,7 +364,11 @@
           <w:tcPr>
             <w:tcW w:w="4698" w:type="dxa"/>
           </w:tcPr>
-          <w:p/>
+          <w:p>
+            <w:r>
+              <w:t>Adresse postale du client</w:t>
+            </w:r>
+          </w:p>
         </w:tc>
       </w:tr>
       <w:tr>
@@ -327,7 +388,11 @@
           <w:tcPr>
             <w:tcW w:w="4698" w:type="dxa"/>
           </w:tcPr>
-          <w:p/>
+          <w:p>
+            <w:r>
+              <w:t>Adresse e-mail du client</w:t>
+            </w:r>
+          </w:p>
         </w:tc>
       </w:tr>
     </w:tbl>
@@ -372,7 +437,11 @@
           <w:tcPr>
             <w:tcW w:w="4698" w:type="dxa"/>
           </w:tcPr>
-          <w:p/>
+          <w:p>
+            <w:r>
+              <w:t>Numéro d’identifiant unique du commercial</w:t>
+            </w:r>
+          </w:p>
         </w:tc>
       </w:tr>
       <w:tr>
@@ -392,7 +461,11 @@
           <w:tcPr>
             <w:tcW w:w="4698" w:type="dxa"/>
           </w:tcPr>
-          <w:p/>
+          <w:p>
+            <w:r>
+              <w:t>Prénom du commercial</w:t>
+            </w:r>
+          </w:p>
         </w:tc>
       </w:tr>
       <w:tr>
@@ -412,7 +485,11 @@
           <w:tcPr>
             <w:tcW w:w="4698" w:type="dxa"/>
           </w:tcPr>
-          <w:p/>
+          <w:p>
+            <w:r>
+              <w:t>Nom du commercial</w:t>
+            </w:r>
+          </w:p>
         </w:tc>
       </w:tr>
       <w:tr>
@@ -432,7 +509,11 @@
           <w:tcPr>
             <w:tcW w:w="4698" w:type="dxa"/>
           </w:tcPr>
-          <w:p/>
+          <w:p>
+            <w:r>
+              <w:t>Mot de passe du compte du commercial</w:t>
+            </w:r>
+          </w:p>
         </w:tc>
       </w:tr>
     </w:tbl>
@@ -477,7 +558,17 @@
           <w:tcPr>
             <w:tcW w:w="4698" w:type="dxa"/>
           </w:tcPr>
-          <w:p/>
+          <w:p>
+            <w:r>
+              <w:t xml:space="preserve">Numéro d’identifiant </w:t>
+            </w:r>
+            <w:r>
+              <w:t>unique</w:t>
+            </w:r>
+            <w:r>
+              <w:t xml:space="preserve"> de la facture </w:t>
+            </w:r>
+          </w:p>
         </w:tc>
       </w:tr>
       <w:tr>
@@ -497,7 +588,14 @@
           <w:tcPr>
             <w:tcW w:w="4698" w:type="dxa"/>
           </w:tcPr>
-          <w:p/>
+          <w:p>
+            <w:r>
+              <w:t xml:space="preserve">Code d’identification de la </w:t>
+            </w:r>
+            <w:r>
+              <w:t>facture</w:t>
+            </w:r>
+          </w:p>
         </w:tc>
       </w:tr>
       <w:tr>
@@ -517,7 +615,11 @@
           <w:tcPr>
             <w:tcW w:w="4698" w:type="dxa"/>
           </w:tcPr>
-          <w:p/>
+          <w:p>
+            <w:r>
+              <w:t>Date de création de la facture</w:t>
+            </w:r>
+          </w:p>
         </w:tc>
       </w:tr>
       <w:tr>
@@ -537,7 +639,11 @@
           <w:tcPr>
             <w:tcW w:w="4698" w:type="dxa"/>
           </w:tcPr>
-          <w:p/>
+          <w:p>
+            <w:r>
+              <w:t>Prix affiché sur la facture</w:t>
+            </w:r>
+          </w:p>
         </w:tc>
       </w:tr>
     </w:tbl>
@@ -582,7 +688,17 @@
           <w:tcPr>
             <w:tcW w:w="4698" w:type="dxa"/>
           </w:tcPr>
-          <w:p/>
+          <w:p>
+            <w:r>
+              <w:t xml:space="preserve">Numéro d’identifiant </w:t>
+            </w:r>
+            <w:r>
+              <w:t>unique</w:t>
+            </w:r>
+            <w:r>
+              <w:t xml:space="preserve"> du devis </w:t>
+            </w:r>
+          </w:p>
         </w:tc>
       </w:tr>
       <w:tr>
@@ -602,7 +718,11 @@
           <w:tcPr>
             <w:tcW w:w="4698" w:type="dxa"/>
           </w:tcPr>
-          <w:p/>
+          <w:p>
+            <w:r>
+              <w:t>Code d’identification du devis</w:t>
+            </w:r>
+          </w:p>
         </w:tc>
       </w:tr>
       <w:tr>
@@ -622,7 +742,11 @@
           <w:tcPr>
             <w:tcW w:w="4698" w:type="dxa"/>
           </w:tcPr>
-          <w:p/>
+          <w:p>
+            <w:r>
+              <w:t>Date de création du devis</w:t>
+            </w:r>
+          </w:p>
         </w:tc>
       </w:tr>
       <w:tr>
@@ -642,7 +766,11 @@
           <w:tcPr>
             <w:tcW w:w="4698" w:type="dxa"/>
           </w:tcPr>
-          <w:p/>
+          <w:p>
+            <w:r>
+              <w:t>Date de validation du devis</w:t>
+            </w:r>
+          </w:p>
         </w:tc>
       </w:tr>
       <w:tr>
@@ -662,7 +790,11 @@
           <w:tcPr>
             <w:tcW w:w="4698" w:type="dxa"/>
           </w:tcPr>
-          <w:p/>
+          <w:p>
+            <w:r>
+              <w:t>Montant du devis hors taxe</w:t>
+            </w:r>
+          </w:p>
         </w:tc>
       </w:tr>
       <w:tr>
@@ -682,7 +814,11 @@
           <w:tcPr>
             <w:tcW w:w="4698" w:type="dxa"/>
           </w:tcPr>
-          <w:p/>
+          <w:p>
+            <w:r>
+              <w:t>Montant du devis toute taxe comprise</w:t>
+            </w:r>
+          </w:p>
         </w:tc>
       </w:tr>
       <w:tr>
@@ -702,7 +838,11 @@
           <w:tcPr>
             <w:tcW w:w="4698" w:type="dxa"/>
           </w:tcPr>
-          <w:p/>
+          <w:p>
+            <w:r>
+              <w:t>Code d’identification du client</w:t>
+            </w:r>
+          </w:p>
         </w:tc>
       </w:tr>
       <w:tr>
@@ -722,7 +862,11 @@
           <w:tcPr>
             <w:tcW w:w="4698" w:type="dxa"/>
           </w:tcPr>
-          <w:p/>
+          <w:p>
+            <w:r>
+              <w:t>Marge effectué par le commercial sur le devis</w:t>
+            </w:r>
+          </w:p>
         </w:tc>
       </w:tr>
       <w:tr>
@@ -742,7 +886,11 @@
           <w:tcPr>
             <w:tcW w:w="4698" w:type="dxa"/>
           </w:tcPr>
-          <w:p/>
+          <w:p>
+            <w:r>
+              <w:t>Marge effectué par l’entreprise sur le devis</w:t>
+            </w:r>
+          </w:p>
         </w:tc>
       </w:tr>
     </w:tbl>
@@ -793,7 +941,11 @@
           <w:tcPr>
             <w:tcW w:w="4698" w:type="dxa"/>
           </w:tcPr>
-          <w:p/>
+          <w:p>
+            <w:r>
+              <w:t>Numéro d’identifiant unique du module</w:t>
+            </w:r>
+          </w:p>
         </w:tc>
       </w:tr>
       <w:tr>
@@ -813,7 +965,11 @@
           <w:tcPr>
             <w:tcW w:w="4698" w:type="dxa"/>
           </w:tcPr>
-          <w:p/>
+          <w:p>
+            <w:r>
+              <w:t>Nom du module</w:t>
+            </w:r>
+          </w:p>
         </w:tc>
       </w:tr>
       <w:tr>
@@ -833,7 +989,11 @@
           <w:tcPr>
             <w:tcW w:w="4698" w:type="dxa"/>
           </w:tcPr>
-          <w:p/>
+          <w:p>
+            <w:r>
+              <w:t>Prix hors taxe du module</w:t>
+            </w:r>
+          </w:p>
         </w:tc>
       </w:tr>
       <w:tr>
@@ -853,7 +1013,11 @@
           <w:tcPr>
             <w:tcW w:w="4698" w:type="dxa"/>
           </w:tcPr>
-          <w:p/>
+          <w:p>
+            <w:r>
+              <w:t>Quantité restante du module souhaité</w:t>
+            </w:r>
+          </w:p>
         </w:tc>
       </w:tr>
       <w:tr>
@@ -873,50 +1037,46 @@
           <w:tcPr>
             <w:tcW w:w="4698" w:type="dxa"/>
           </w:tcPr>
-          <w:p/>
-        </w:tc>
-      </w:tr>
-      <w:tr>
-        <w:tc>
-          <w:tcPr>
-            <w:tcW w:w="4698" w:type="dxa"/>
-          </w:tcPr>
-          <w:p>
-            <w:proofErr w:type="spellStart"/>
-            <w:r>
-              <w:t>Coordonnée_X_</w:t>
-            </w:r>
-            <w:r>
-              <w:t>fin</w:t>
-            </w:r>
-            <w:r>
-              <w:t>_module</w:t>
-            </w:r>
-            <w:proofErr w:type="spellEnd"/>
-          </w:p>
-        </w:tc>
-        <w:tc>
-          <w:tcPr>
-            <w:tcW w:w="4698" w:type="dxa"/>
-          </w:tcPr>
-          <w:p/>
-        </w:tc>
-      </w:tr>
-      <w:tr>
-        <w:tc>
-          <w:tcPr>
-            <w:tcW w:w="4698" w:type="dxa"/>
-          </w:tcPr>
-          <w:p>
-            <w:proofErr w:type="spellStart"/>
-            <w:r>
-              <w:t>Coordonnée_</w:t>
-            </w:r>
-            <w:r>
-              <w:t>Y</w:t>
-            </w:r>
-            <w:r>
-              <w:t>_d</w:t>
+          <w:p>
+            <w:r>
+              <w:t>Coordonnées début de coupe horizontal</w:t>
+            </w:r>
+          </w:p>
+        </w:tc>
+      </w:tr>
+      <w:tr>
+        <w:tc>
+          <w:tcPr>
+            <w:tcW w:w="4698" w:type="dxa"/>
+          </w:tcPr>
+          <w:p>
+            <w:proofErr w:type="spellStart"/>
+            <w:r>
+              <w:t>Coordonnée_X_fin_module</w:t>
+            </w:r>
+            <w:proofErr w:type="spellEnd"/>
+          </w:p>
+        </w:tc>
+        <w:tc>
+          <w:tcPr>
+            <w:tcW w:w="4698" w:type="dxa"/>
+          </w:tcPr>
+          <w:p>
+            <w:r>
+              <w:t>Coordonnées fin de coupe horizontal</w:t>
+            </w:r>
+          </w:p>
+        </w:tc>
+      </w:tr>
+      <w:tr>
+        <w:tc>
+          <w:tcPr>
+            <w:tcW w:w="4698" w:type="dxa"/>
+          </w:tcPr>
+          <w:p>
+            <w:proofErr w:type="spellStart"/>
+            <w:r>
+              <w:t>Coordonnée_Y_d</w:t>
             </w:r>
             <w:r>
               <w:t>e</w:t>
@@ -931,39 +1091,35 @@
           <w:tcPr>
             <w:tcW w:w="4698" w:type="dxa"/>
           </w:tcPr>
-          <w:p/>
-        </w:tc>
-      </w:tr>
-      <w:tr>
-        <w:tc>
-          <w:tcPr>
-            <w:tcW w:w="4698" w:type="dxa"/>
-          </w:tcPr>
-          <w:p>
-            <w:proofErr w:type="spellStart"/>
-            <w:r>
-              <w:t>Coordonnée_</w:t>
-            </w:r>
-            <w:r>
-              <w:t>Y</w:t>
-            </w:r>
-            <w:r>
-              <w:t>_</w:t>
-            </w:r>
-            <w:r>
-              <w:t>fin</w:t>
-            </w:r>
-            <w:r>
-              <w:t>_module</w:t>
-            </w:r>
-            <w:proofErr w:type="spellEnd"/>
-          </w:p>
-        </w:tc>
-        <w:tc>
-          <w:tcPr>
-            <w:tcW w:w="4698" w:type="dxa"/>
-          </w:tcPr>
-          <w:p/>
+          <w:p>
+            <w:r>
+              <w:t>Coordonnées début de coupe vertical</w:t>
+            </w:r>
+          </w:p>
+        </w:tc>
+      </w:tr>
+      <w:tr>
+        <w:tc>
+          <w:tcPr>
+            <w:tcW w:w="4698" w:type="dxa"/>
+          </w:tcPr>
+          <w:p>
+            <w:proofErr w:type="spellStart"/>
+            <w:r>
+              <w:t>Coordonnée_Y_fin_module</w:t>
+            </w:r>
+            <w:proofErr w:type="spellEnd"/>
+          </w:p>
+        </w:tc>
+        <w:tc>
+          <w:tcPr>
+            <w:tcW w:w="4698" w:type="dxa"/>
+          </w:tcPr>
+          <w:p>
+            <w:r>
+              <w:t>Coordonnées fin de coupe vertical</w:t>
+            </w:r>
+          </w:p>
         </w:tc>
       </w:tr>
       <w:tr>
@@ -983,7 +1139,11 @@
           <w:tcPr>
             <w:tcW w:w="4698" w:type="dxa"/>
           </w:tcPr>
-          <w:p/>
+          <w:p>
+            <w:r>
+              <w:t>Largeur du module</w:t>
+            </w:r>
+          </w:p>
         </w:tc>
       </w:tr>
       <w:tr>
@@ -1003,7 +1163,11 @@
           <w:tcPr>
             <w:tcW w:w="4698" w:type="dxa"/>
           </w:tcPr>
-          <w:p/>
+          <w:p>
+            <w:r>
+              <w:t>Longueur du module</w:t>
+            </w:r>
+          </w:p>
         </w:tc>
       </w:tr>
       <w:tr>
@@ -1023,7 +1187,11 @@
           <w:tcPr>
             <w:tcW w:w="4698" w:type="dxa"/>
           </w:tcPr>
-          <w:p/>
+          <w:p>
+            <w:r>
+              <w:t>Nombre d’un même module souhaité</w:t>
+            </w:r>
+          </w:p>
         </w:tc>
       </w:tr>
       <w:tr>
@@ -1043,7 +1211,11 @@
           <w:tcPr>
             <w:tcW w:w="4698" w:type="dxa"/>
           </w:tcPr>
-          <w:p/>
+          <w:p>
+            <w:r>
+              <w:t>Qualité du module</w:t>
+            </w:r>
+          </w:p>
         </w:tc>
       </w:tr>
     </w:tbl>
@@ -1088,7 +1260,11 @@
           <w:tcPr>
             <w:tcW w:w="4698" w:type="dxa"/>
           </w:tcPr>
-          <w:p/>
+          <w:p>
+            <w:r>
+              <w:t>Numéro d’identifiant unique du composant</w:t>
+            </w:r>
+          </w:p>
         </w:tc>
       </w:tr>
       <w:tr>
@@ -1108,7 +1284,11 @@
           <w:tcPr>
             <w:tcW w:w="4698" w:type="dxa"/>
           </w:tcPr>
-          <w:p/>
+          <w:p>
+            <w:r>
+              <w:t>Code d’identification du composant</w:t>
+            </w:r>
+          </w:p>
         </w:tc>
       </w:tr>
       <w:tr>
@@ -1128,7 +1308,11 @@
           <w:tcPr>
             <w:tcW w:w="4698" w:type="dxa"/>
           </w:tcPr>
-          <w:p/>
+          <w:p>
+            <w:r>
+              <w:t>Nom du composant</w:t>
+            </w:r>
+          </w:p>
         </w:tc>
       </w:tr>
       <w:tr>
@@ -1148,7 +1332,11 @@
           <w:tcPr>
             <w:tcW w:w="4698" w:type="dxa"/>
           </w:tcPr>
-          <w:p/>
+          <w:p>
+            <w:r>
+              <w:t>Prix du composant</w:t>
+            </w:r>
+          </w:p>
         </w:tc>
       </w:tr>
       <w:tr>
@@ -1168,7 +1356,11 @@
           <w:tcPr>
             <w:tcW w:w="4698" w:type="dxa"/>
           </w:tcPr>
-          <w:p/>
+          <w:p>
+            <w:r>
+              <w:t>Quantité restante du composant souhaité</w:t>
+            </w:r>
+          </w:p>
         </w:tc>
       </w:tr>
       <w:tr>
@@ -1188,7 +1380,25 @@
           <w:tcPr>
             <w:tcW w:w="4698" w:type="dxa"/>
           </w:tcPr>
-          <w:p/>
+          <w:p>
+            <w:r>
+              <w:t>Type de composant</w:t>
+            </w:r>
+            <w:r>
+              <w:t xml:space="preserve"> utilisé</w:t>
+            </w:r>
+            <w:r>
+              <w:t xml:space="preserve"> (</w:t>
+            </w:r>
+            <w:proofErr w:type="spellStart"/>
+            <w:r>
+              <w:t>bois,pvc,alu</w:t>
+            </w:r>
+            <w:proofErr w:type="spellEnd"/>
+            <w:r>
+              <w:t>…)</w:t>
+            </w:r>
+          </w:p>
         </w:tc>
       </w:tr>
     </w:tbl>
@@ -1233,7 +1443,11 @@
           <w:tcPr>
             <w:tcW w:w="4698" w:type="dxa"/>
           </w:tcPr>
-          <w:p/>
+          <w:p>
+            <w:r>
+              <w:t>Numéro d’identifiant unique de la gamme du module</w:t>
+            </w:r>
+          </w:p>
         </w:tc>
       </w:tr>
       <w:tr>
@@ -1253,7 +1467,11 @@
           <w:tcPr>
             <w:tcW w:w="4698" w:type="dxa"/>
           </w:tcPr>
-          <w:p/>
+          <w:p>
+            <w:r>
+              <w:t>Type d’isolant utilisé</w:t>
+            </w:r>
+          </w:p>
         </w:tc>
       </w:tr>
       <w:tr>
@@ -1273,27 +1491,41 @@
           <w:tcPr>
             <w:tcW w:w="4698" w:type="dxa"/>
           </w:tcPr>
-          <w:p/>
-        </w:tc>
-      </w:tr>
-      <w:tr>
-        <w:tc>
-          <w:tcPr>
-            <w:tcW w:w="4698" w:type="dxa"/>
-          </w:tcPr>
-          <w:p>
-            <w:proofErr w:type="spellStart"/>
-            <w:r>
-              <w:t>Quanlité_huisserie</w:t>
-            </w:r>
-            <w:proofErr w:type="spellEnd"/>
-          </w:p>
-        </w:tc>
-        <w:tc>
-          <w:tcPr>
-            <w:tcW w:w="4698" w:type="dxa"/>
-          </w:tcPr>
-          <w:p/>
+          <w:p>
+            <w:r>
+              <w:t xml:space="preserve">Type de couverture </w:t>
+            </w:r>
+            <w:r>
+              <w:t>souhaité</w:t>
+            </w:r>
+            <w:r>
+              <w:t xml:space="preserve"> pour la toiture </w:t>
+            </w:r>
+          </w:p>
+        </w:tc>
+      </w:tr>
+      <w:tr>
+        <w:tc>
+          <w:tcPr>
+            <w:tcW w:w="4698" w:type="dxa"/>
+          </w:tcPr>
+          <w:p>
+            <w:proofErr w:type="spellStart"/>
+            <w:r>
+              <w:t>Qualité_huisserie</w:t>
+            </w:r>
+            <w:proofErr w:type="spellEnd"/>
+          </w:p>
+        </w:tc>
+        <w:tc>
+          <w:tcPr>
+            <w:tcW w:w="4698" w:type="dxa"/>
+          </w:tcPr>
+          <w:p>
+            <w:r>
+              <w:t>Qualité de l’huisserie</w:t>
+            </w:r>
+          </w:p>
         </w:tc>
       </w:tr>
     </w:tbl>
@@ -1338,7 +1570,11 @@
           <w:tcPr>
             <w:tcW w:w="4698" w:type="dxa"/>
           </w:tcPr>
-          <w:p/>
+          <w:p>
+            <w:r>
+              <w:t>Numéro d’identifiant unique de la coupe</w:t>
+            </w:r>
+          </w:p>
         </w:tc>
       </w:tr>
       <w:tr>
@@ -1358,7 +1594,11 @@
           <w:tcPr>
             <w:tcW w:w="4698" w:type="dxa"/>
           </w:tcPr>
-          <w:p/>
+          <w:p>
+            <w:r>
+              <w:t>Longueur de la coupe</w:t>
+            </w:r>
+          </w:p>
         </w:tc>
       </w:tr>
       <w:tr>
@@ -1378,7 +1618,11 @@
           <w:tcPr>
             <w:tcW w:w="4698" w:type="dxa"/>
           </w:tcPr>
-          <w:p/>
+          <w:p>
+            <w:r>
+              <w:t>Largeur de la coupe</w:t>
+            </w:r>
+          </w:p>
         </w:tc>
       </w:tr>
     </w:tbl>
@@ -1423,7 +1667,11 @@
           <w:tcPr>
             <w:tcW w:w="4698" w:type="dxa"/>
           </w:tcPr>
-          <w:p/>
+          <w:p>
+            <w:r>
+              <w:t>Numéro d’identifiant unique du toit</w:t>
+            </w:r>
+          </w:p>
         </w:tc>
       </w:tr>
       <w:tr>
@@ -1443,7 +1691,11 @@
           <w:tcPr>
             <w:tcW w:w="4698" w:type="dxa"/>
           </w:tcPr>
-          <w:p/>
+          <w:p>
+            <w:r>
+              <w:t>Prix hors taxe du toit</w:t>
+            </w:r>
+          </w:p>
         </w:tc>
       </w:tr>
     </w:tbl>
@@ -1488,7 +1740,11 @@
           <w:tcPr>
             <w:tcW w:w="4698" w:type="dxa"/>
           </w:tcPr>
-          <w:p/>
+          <w:p>
+            <w:r>
+              <w:t>Numéro d’identifiant unique du sol</w:t>
+            </w:r>
+          </w:p>
         </w:tc>
       </w:tr>
       <w:tr>
@@ -1499,16 +1755,20 @@
           <w:p>
             <w:r>
               <w:t>Prix_HT_sol</w:t>
+            </w:r>
+          </w:p>
+        </w:tc>
+        <w:tc>
+          <w:tcPr>
+            <w:tcW w:w="4698" w:type="dxa"/>
+          </w:tcPr>
+          <w:p>
+            <w:r>
+              <w:t>Prix hors taxe du sol</w:t>
             </w:r>
             <w:bookmarkStart w:id="0" w:name="_GoBack"/>
             <w:bookmarkEnd w:id="0"/>
           </w:p>
-        </w:tc>
-        <w:tc>
-          <w:tcPr>
-            <w:tcW w:w="4698" w:type="dxa"/>
-          </w:tcPr>
-          <w:p/>
         </w:tc>
       </w:tr>
     </w:tbl>
@@ -1540,7 +1800,7 @@
       </w:pPr>
     </w:pPrDefault>
   </w:docDefaults>
-  <w:latentStyles w:defLockedState="0" w:defUIPriority="99" w:defSemiHidden="0" w:defUnhideWhenUsed="0" w:defQFormat="0" w:count="375">
+  <w:latentStyles w:defLockedState="0" w:defUIPriority="99" w:defSemiHidden="0" w:defUnhideWhenUsed="0" w:defQFormat="0" w:count="376">
     <w:lsdException w:name="Normal" w:uiPriority="0" w:qFormat="1"/>
     <w:lsdException w:name="heading 1" w:uiPriority="9" w:qFormat="1"/>
     <w:lsdException w:name="heading 2" w:semiHidden="1" w:uiPriority="9" w:unhideWhenUsed="1" w:qFormat="1"/>
@@ -1646,7 +1906,6 @@
     <w:lsdException w:name="HTML Sample" w:semiHidden="1" w:unhideWhenUsed="1"/>
     <w:lsdException w:name="HTML Typewriter" w:semiHidden="1" w:unhideWhenUsed="1"/>
     <w:lsdException w:name="HTML Variable" w:semiHidden="1" w:unhideWhenUsed="1"/>
-    <w:lsdException w:name="Normal Table" w:semiHidden="1" w:unhideWhenUsed="1"/>
     <w:lsdException w:name="annotation subject" w:semiHidden="1" w:unhideWhenUsed="1"/>
     <w:lsdException w:name="No List" w:semiHidden="1" w:unhideWhenUsed="1"/>
     <w:lsdException w:name="Outline List 1" w:semiHidden="1" w:unhideWhenUsed="1"/>
@@ -1693,10 +1952,8 @@
     <w:lsdException w:name="Table Subtle 2" w:semiHidden="1" w:unhideWhenUsed="1"/>
     <w:lsdException w:name="Table Web 1" w:semiHidden="1" w:unhideWhenUsed="1"/>
     <w:lsdException w:name="Table Web 2" w:semiHidden="1" w:unhideWhenUsed="1"/>
-    <w:lsdException w:name="Table Web 3" w:semiHidden="1" w:unhideWhenUsed="1"/>
     <w:lsdException w:name="Balloon Text" w:semiHidden="1" w:unhideWhenUsed="1"/>
     <w:lsdException w:name="Table Grid" w:uiPriority="39"/>
-    <w:lsdException w:name="Table Theme" w:semiHidden="1" w:unhideWhenUsed="1"/>
     <w:lsdException w:name="Placeholder Text" w:semiHidden="1"/>
     <w:lsdException w:name="No Spacing" w:uiPriority="1" w:qFormat="1"/>
     <w:lsdException w:name="Light Shading" w:uiPriority="60"/>
@@ -1916,6 +2173,7 @@
     <w:lsdException w:name="Smart Hyperlink" w:semiHidden="1" w:unhideWhenUsed="1"/>
     <w:lsdException w:name="Hashtag" w:semiHidden="1" w:unhideWhenUsed="1"/>
     <w:lsdException w:name="Unresolved Mention" w:semiHidden="1" w:unhideWhenUsed="1"/>
+    <w:lsdException w:name="Smart Link" w:semiHidden="1" w:unhideWhenUsed="1"/>
   </w:latentStyles>
   <w:style w:type="paragraph" w:default="1" w:styleId="Normal">
     <w:name w:val="Normal"/>

</xml_diff>